<commit_message>
niet echt wat aangepast
</commit_message>
<xml_diff>
--- a/modellen/use_case_diagram/Usecase.docx
+++ b/modellen/use_case_diagram/Usecase.docx
@@ -55,7 +55,27 @@
           <w:szCs w:val="18"/>
           <w:lang w:val="nl-NL"/>
         </w:rPr>
-        <w:t xml:space="preserve">//NOTE 2: een eventuele monteur die naar de wasmachine komt kijken, kan hetzelfde als een gebruiker. Vandaar dat de monteur niet als aparte actor is vermeld. Het verschil tussen de gebruiker en de monteur is dat hij het tonen van de logs, de monteur andere logs te zien krijgt dan de gebruiker (heeft te maken met andere doeleinden). </w:t>
+        <w:t>//NOTE 2: een eventuele monteur die naar de wasmachine komt kijken, kan hetzelfde als een gebruiker. Vandaar dat de monteur niet als aparte actor is vermeld. Het verschil tussen de ge</w:t>
+      </w:r>
+      <w:r>
+        <w:rPr>
+          <w:i/>
+          <w:sz w:val="18"/>
+          <w:szCs w:val="18"/>
+          <w:lang w:val="nl-NL"/>
+        </w:rPr>
+        <w:t>bruiker en de monteur is dat bij</w:t>
+      </w:r>
+      <w:bookmarkStart w:id="0" w:name="_GoBack"/>
+      <w:bookmarkEnd w:id="0"/>
+      <w:r>
+        <w:rPr>
+          <w:i/>
+          <w:sz w:val="18"/>
+          <w:szCs w:val="18"/>
+          <w:lang w:val="nl-NL"/>
+        </w:rPr>
+        <w:t xml:space="preserve"> het tonen van de logs, de monteur andere logs te zien krijgt dan de gebruiker (heeft te maken met andere doeleinden). </w:t>
       </w:r>
       <w:r>
         <w:rPr>
@@ -249,17 +269,7 @@
                 <w:szCs w:val="20"/>
                 <w:lang w:val="nl-NL"/>
               </w:rPr>
-              <w:t>De wasmachine staa</w:t>
-            </w:r>
-            <w:bookmarkStart w:id="0" w:name="_GoBack"/>
-            <w:bookmarkEnd w:id="0"/>
-            <w:r>
-              <w:rPr>
-                <w:sz w:val="20"/>
-                <w:szCs w:val="20"/>
-                <w:lang w:val="nl-NL"/>
-              </w:rPr>
-              <w:t>t aan en de gebruiker is ingelogt in de webapplicatie</w:t>
+              <w:t>De wasmachine staat aan en de gebruiker is ingelogt in de webapplicatie</w:t>
             </w:r>
             <w:r>
               <w:rPr>
@@ -504,55 +514,7 @@
                 <w:szCs w:val="20"/>
                 <w:lang w:val="nl-NL"/>
               </w:rPr>
-              <w:t xml:space="preserve">Als de gebruiker </w:t>
-            </w:r>
-            <w:r>
-              <w:rPr>
-                <w:sz w:val="20"/>
-                <w:szCs w:val="20"/>
-                <w:lang w:val="nl-NL"/>
-              </w:rPr>
-              <w:t xml:space="preserve">op de STOP-knop </w:t>
-            </w:r>
-            <w:r>
-              <w:rPr>
-                <w:sz w:val="20"/>
-                <w:szCs w:val="20"/>
-                <w:lang w:val="nl-NL"/>
-              </w:rPr>
-              <w:t>drukt,</w:t>
-            </w:r>
-            <w:r>
-              <w:rPr>
-                <w:sz w:val="20"/>
-                <w:szCs w:val="20"/>
-                <w:lang w:val="nl-NL"/>
-              </w:rPr>
-              <w:t xml:space="preserve"> maakt de wasma</w:t>
-            </w:r>
-            <w:r>
-              <w:rPr>
-                <w:sz w:val="20"/>
-                <w:szCs w:val="20"/>
-                <w:lang w:val="nl-NL"/>
-              </w:rPr>
-              <w:t xml:space="preserve">chine </w:t>
-            </w:r>
-            <w:r>
-              <w:rPr>
-                <w:sz w:val="20"/>
-                <w:szCs w:val="20"/>
-                <w:lang w:val="nl-NL"/>
-              </w:rPr>
-              <w:t>het waspr</w:t>
-            </w:r>
-            <w:r>
-              <w:rPr>
-                <w:sz w:val="20"/>
-                <w:szCs w:val="20"/>
-                <w:lang w:val="nl-NL"/>
-              </w:rPr>
-              <w:t>ogramma op een snelle manier af.</w:t>
+              <w:t>Als de gebruiker op de STOP-knop drukt, maakt de wasmachine het wasprogramma op een snelle manier af.</w:t>
             </w:r>
           </w:p>
         </w:tc>

</xml_diff>